<commit_message>
Modifed the folder structure
</commit_message>
<xml_diff>
--- a/Git Basic Commands.docx
+++ b/Git Basic Commands.docx
@@ -155,18 +155,8 @@
           <w:rFonts w:asciiTheme="minorHAnsi" w:hAnsiTheme="minorHAnsi" w:cstheme="minorHAnsi"/>
           <w:color w:val="24292F"/>
         </w:rPr>
-        <w:t xml:space="preserve">git </w:t>
-      </w:r>
-      <w:proofErr w:type="spellStart"/>
-      <w:r>
-        <w:rPr>
-          <w:rStyle w:val="Strong"/>
-          <w:rFonts w:asciiTheme="minorHAnsi" w:hAnsiTheme="minorHAnsi" w:cstheme="minorHAnsi"/>
-          <w:color w:val="24292F"/>
-        </w:rPr>
-        <w:t>init</w:t>
-      </w:r>
-      <w:proofErr w:type="spellEnd"/>
+        <w:t>git init</w:t>
+      </w:r>
     </w:p>
     <w:p>
       <w:pPr>
@@ -333,25 +323,7 @@
           <w:b/>
           <w:bCs/>
         </w:rPr>
-        <w:t xml:space="preserve">git config –global </w:t>
-      </w:r>
-      <w:proofErr w:type="spellStart"/>
-      <w:proofErr w:type="gramStart"/>
-      <w:r>
-        <w:rPr>
-          <w:b/>
-          <w:bCs/>
-        </w:rPr>
-        <w:t>user.email</w:t>
-      </w:r>
-      <w:proofErr w:type="spellEnd"/>
-      <w:proofErr w:type="gramEnd"/>
-      <w:r>
-        <w:rPr>
-          <w:b/>
-          <w:bCs/>
-        </w:rPr>
-        <w:t xml:space="preserve"> “&lt;user’s email address&gt;”</w:t>
+        <w:t>git config –global user.email “&lt;user’s email address&gt;”</w:t>
       </w:r>
     </w:p>
     <w:p>
@@ -652,18 +624,8 @@
           <w:b/>
           <w:bCs/>
         </w:rPr>
-        <w:t xml:space="preserve">git </w:t>
-      </w:r>
-      <w:proofErr w:type="gramStart"/>
-      <w:r>
-        <w:rPr>
-          <w:rFonts w:cstheme="minorHAnsi"/>
-          <w:b/>
-          <w:bCs/>
-        </w:rPr>
-        <w:t>add .</w:t>
-      </w:r>
-      <w:proofErr w:type="gramEnd"/>
+        <w:t>git add .</w:t>
+      </w:r>
     </w:p>
     <w:p>
       <w:pPr>
@@ -913,7 +875,7 @@
           </mc:Choice>
           <mc:Fallback>
             <w:pict>
-              <v:shapetype w14:anchorId="07A57A25" id="_x0000_t32" coordsize="21600,21600" o:spt="32" o:oned="t" path="m,l21600,21600e" filled="f">
+              <v:shapetype w14:anchorId="2122ADE4" id="_x0000_t32" coordsize="21600,21600" o:spt="32" o:oned="t" path="m,l21600,21600e" filled="f">
                 <v:path arrowok="t" fillok="f" o:connecttype="none"/>
                 <o:lock v:ext="edit" shapetype="t"/>
               </v:shapetype>
@@ -984,7 +946,7 @@
           </mc:Choice>
           <mc:Fallback>
             <w:pict>
-              <v:shape w14:anchorId="144004B4" id="Straight Arrow Connector 15" o:spid="_x0000_s1026" type="#_x0000_t32" style="position:absolute;margin-left:155.85pt;margin-top:61.95pt;width:35.1pt;height:0;z-index:251668480;visibility:visible;mso-wrap-style:square;mso-wrap-distance-left:9pt;mso-wrap-distance-top:0;mso-wrap-distance-right:9pt;mso-wrap-distance-bottom:0;mso-position-horizontal:absolute;mso-position-horizontal-relative:text;mso-position-vertical:absolute;mso-position-vertical-relative:text" o:gfxdata="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" strokecolor="#4472c4 [3204]" strokeweight=".5pt">
+              <v:shape w14:anchorId="3E547C05" id="Straight Arrow Connector 15" o:spid="_x0000_s1026" type="#_x0000_t32" style="position:absolute;margin-left:155.85pt;margin-top:61.95pt;width:35.1pt;height:0;z-index:251668480;visibility:visible;mso-wrap-style:square;mso-wrap-distance-left:9pt;mso-wrap-distance-top:0;mso-wrap-distance-right:9pt;mso-wrap-distance-bottom:0;mso-position-horizontal:absolute;mso-position-horizontal-relative:text;mso-position-vertical:absolute;mso-position-vertical-relative:text" o:gfxdata="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" strokecolor="#4472c4 [3204]" strokeweight=".5pt">
                 <v:stroke endarrow="block" joinstyle="miter"/>
               </v:shape>
             </w:pict>
@@ -1057,7 +1019,7 @@
           </mc:Choice>
           <mc:Fallback>
             <w:pict>
-              <v:shape w14:anchorId="208C4E27" id="Straight Arrow Connector 16" o:spid="_x0000_s1026" type="#_x0000_t32" style="position:absolute;margin-left:256.15pt;margin-top:61.45pt;width:35.1pt;height:0;z-index:251670528;visibility:visible;mso-wrap-style:square;mso-width-percent:0;mso-height-percent:0;mso-wrap-distance-left:9pt;mso-wrap-distance-top:0;mso-wrap-distance-right:9pt;mso-wrap-distance-bottom:0;mso-position-horizontal:absolute;mso-position-horizontal-relative:text;mso-position-vertical:absolute;mso-position-vertical-relative:text;mso-width-percent:0;mso-height-percent:0;mso-width-relative:margin;mso-height-relative:margin" o:gfxdata="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" strokecolor="#4472c4 [3204]" strokeweight=".5pt">
+              <v:shape w14:anchorId="2BEFC5D7" id="Straight Arrow Connector 16" o:spid="_x0000_s1026" type="#_x0000_t32" style="position:absolute;margin-left:256.15pt;margin-top:61.45pt;width:35.1pt;height:0;z-index:251670528;visibility:visible;mso-wrap-style:square;mso-width-percent:0;mso-height-percent:0;mso-wrap-distance-left:9pt;mso-wrap-distance-top:0;mso-wrap-distance-right:9pt;mso-wrap-distance-bottom:0;mso-position-horizontal:absolute;mso-position-horizontal-relative:text;mso-position-vertical:absolute;mso-position-vertical-relative:text;mso-width-percent:0;mso-height-percent:0;mso-width-relative:margin;mso-height-relative:margin" o:gfxdata="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" strokecolor="#4472c4 [3204]" strokeweight=".5pt">
                 <v:stroke endarrow="block" joinstyle="miter"/>
               </v:shape>
             </w:pict>
@@ -1461,25 +1423,7 @@
           <w:b/>
           <w:bCs/>
         </w:rPr>
-        <w:t xml:space="preserve">git </w:t>
-      </w:r>
-      <w:proofErr w:type="gramStart"/>
-      <w:r>
-        <w:rPr>
-          <w:rFonts w:cstheme="minorHAnsi"/>
-          <w:b/>
-          <w:bCs/>
-        </w:rPr>
-        <w:t>commit  -</w:t>
-      </w:r>
-      <w:proofErr w:type="gramEnd"/>
-      <w:r>
-        <w:rPr>
-          <w:rFonts w:cstheme="minorHAnsi"/>
-          <w:b/>
-          <w:bCs/>
-        </w:rPr>
-        <w:t>m “Check in message"</w:t>
+        <w:t>git commit  -m “Check in message"</w:t>
       </w:r>
     </w:p>
     <w:p>
@@ -1711,23 +1655,13 @@
           <w:shd w:val="clear" w:color="auto" w:fill="FFFFFF"/>
         </w:rPr>
       </w:pPr>
-      <w:proofErr w:type="gramStart"/>
-      <w:r>
-        <w:rPr>
-          <w:rFonts w:cstheme="minorHAnsi"/>
-          <w:color w:val="202124"/>
-          <w:shd w:val="clear" w:color="auto" w:fill="FFFFFF"/>
-        </w:rPr>
-        <w:t>Note :</w:t>
-      </w:r>
-      <w:proofErr w:type="gramEnd"/>
-      <w:r>
-        <w:rPr>
-          <w:rFonts w:cstheme="minorHAnsi"/>
-          <w:color w:val="202124"/>
-          <w:shd w:val="clear" w:color="auto" w:fill="FFFFFF"/>
-        </w:rPr>
-        <w:t xml:space="preserve"> By default master is the local branch but in git the default branch is main, so before pushing changes in repository, we must change the branch to main using below command:</w:t>
+      <w:r>
+        <w:rPr>
+          <w:rFonts w:cstheme="minorHAnsi"/>
+          <w:color w:val="202124"/>
+          <w:shd w:val="clear" w:color="auto" w:fill="FFFFFF"/>
+        </w:rPr>
+        <w:t>Note : By default master is the local branch but in git the default branch is main, so before pushing changes in repository, we must change the branch to main using below command:</w:t>
       </w:r>
     </w:p>
     <w:p>
@@ -1821,21 +1755,7 @@
         <w:rPr>
           <w:rFonts w:cstheme="minorHAnsi"/>
         </w:rPr>
-        <w:t xml:space="preserve">if we </w:t>
-      </w:r>
-      <w:proofErr w:type="spellStart"/>
-      <w:r>
-        <w:rPr>
-          <w:rFonts w:cstheme="minorHAnsi"/>
-        </w:rPr>
-        <w:t>donot</w:t>
-      </w:r>
-      <w:proofErr w:type="spellEnd"/>
-      <w:r>
-        <w:rPr>
-          <w:rFonts w:cstheme="minorHAnsi"/>
-        </w:rPr>
-        <w:t xml:space="preserve"> change the branch we will get below error:</w:t>
+        <w:t>if we donot change the branch we will get below error:</w:t>
       </w:r>
       <w:r>
         <w:rPr>
@@ -2228,25 +2148,7 @@
           <w:color w:val="202124"/>
           <w:shd w:val="clear" w:color="auto" w:fill="FFFFFF"/>
         </w:rPr>
-        <w:t xml:space="preserve"> </w:t>
-      </w:r>
-      <w:proofErr w:type="gramStart"/>
-      <w:r>
-        <w:rPr>
-          <w:rFonts w:cstheme="minorHAnsi"/>
-          <w:color w:val="202124"/>
-          <w:shd w:val="clear" w:color="auto" w:fill="FFFFFF"/>
-        </w:rPr>
-        <w:t>It</w:t>
-      </w:r>
-      <w:proofErr w:type="gramEnd"/>
-      <w:r>
-        <w:rPr>
-          <w:rFonts w:cstheme="minorHAnsi"/>
-          <w:color w:val="202124"/>
-          <w:shd w:val="clear" w:color="auto" w:fill="FFFFFF"/>
-        </w:rPr>
-        <w:t xml:space="preserve"> helps in creating connections with other repositories.</w:t>
+        <w:t xml:space="preserve"> It helps in creating connections with other repositories.</w:t>
       </w:r>
       <w:r>
         <w:rPr>
@@ -2326,18 +2228,7 @@
           <w:color w:val="202124"/>
           <w:shd w:val="clear" w:color="auto" w:fill="FFFFFF"/>
         </w:rPr>
-        <w:t xml:space="preserve">git </w:t>
-      </w:r>
-      <w:proofErr w:type="gramStart"/>
-      <w:r>
-        <w:rPr>
-          <w:rFonts w:cstheme="minorHAnsi"/>
-          <w:b/>
-          <w:bCs/>
-          <w:color w:val="202124"/>
-          <w:shd w:val="clear" w:color="auto" w:fill="FFFFFF"/>
-        </w:rPr>
-        <w:t>remote -</w:t>
+        <w:t>git remote -</w:t>
       </w:r>
       <w:r>
         <w:rPr>
@@ -2347,7 +2238,6 @@
         </w:rPr>
         <w:t>v</w:t>
       </w:r>
-      <w:proofErr w:type="gramEnd"/>
       <w:r>
         <w:rPr>
           <w:rFonts w:cstheme="minorHAnsi"/>
@@ -2739,29 +2629,7 @@
           <w:color w:val="202124"/>
           <w:shd w:val="clear" w:color="auto" w:fill="FFFFFF"/>
         </w:rPr>
-        <w:t>git checkout &lt;</w:t>
-      </w:r>
-      <w:proofErr w:type="spellStart"/>
-      <w:r>
-        <w:rPr>
-          <w:rFonts w:cstheme="minorHAnsi"/>
-          <w:b/>
-          <w:bCs/>
-          <w:color w:val="202124"/>
-          <w:shd w:val="clear" w:color="auto" w:fill="FFFFFF"/>
-        </w:rPr>
-        <w:t>branchname</w:t>
-      </w:r>
-      <w:proofErr w:type="spellEnd"/>
-      <w:r>
-        <w:rPr>
-          <w:rFonts w:cstheme="minorHAnsi"/>
-          <w:b/>
-          <w:bCs/>
-          <w:color w:val="202124"/>
-          <w:shd w:val="clear" w:color="auto" w:fill="FFFFFF"/>
-        </w:rPr>
-        <w:t>&gt;</w:t>
+        <w:t>git checkout &lt;branchname&gt;</w:t>
       </w:r>
       <w:r>
         <w:rPr>
@@ -2810,43 +2678,7 @@
           <w:color w:val="202124"/>
           <w:shd w:val="clear" w:color="auto" w:fill="FFFFFF"/>
         </w:rPr>
-        <w:t xml:space="preserve"> default main branch and one new branch developer 1 in which all the dev changes should go. </w:t>
-      </w:r>
-      <w:proofErr w:type="gramStart"/>
-      <w:r>
-        <w:rPr>
-          <w:rFonts w:cstheme="minorHAnsi"/>
-          <w:color w:val="202124"/>
-          <w:shd w:val="clear" w:color="auto" w:fill="FFFFFF"/>
-        </w:rPr>
-        <w:t>So</w:t>
-      </w:r>
-      <w:proofErr w:type="gramEnd"/>
-      <w:r>
-        <w:rPr>
-          <w:rFonts w:cstheme="minorHAnsi"/>
-          <w:color w:val="202124"/>
-          <w:shd w:val="clear" w:color="auto" w:fill="FFFFFF"/>
-        </w:rPr>
-        <w:t xml:space="preserve"> by default user is always on the main branch. </w:t>
-      </w:r>
-      <w:proofErr w:type="gramStart"/>
-      <w:r>
-        <w:rPr>
-          <w:rFonts w:cstheme="minorHAnsi"/>
-          <w:color w:val="202124"/>
-          <w:shd w:val="clear" w:color="auto" w:fill="FFFFFF"/>
-        </w:rPr>
-        <w:t>In order to</w:t>
-      </w:r>
-      <w:proofErr w:type="gramEnd"/>
-      <w:r>
-        <w:rPr>
-          <w:rFonts w:cstheme="minorHAnsi"/>
-          <w:color w:val="202124"/>
-          <w:shd w:val="clear" w:color="auto" w:fill="FFFFFF"/>
-        </w:rPr>
-        <w:t xml:space="preserve"> switch to the developer branch one </w:t>
+        <w:t xml:space="preserve"> default main branch and one new branch developer 1 in which all the dev changes should go. So by default user is always on the main branch. In order to switch to the developer branch one </w:t>
       </w:r>
       <w:r>
         <w:rPr>
@@ -2965,6 +2797,54 @@
         <w:br/>
         <w:t>This command is used to merge developer1 branch changes in main.</w:t>
       </w:r>
+      <w:r>
+        <w:rPr>
+          <w:rFonts w:cstheme="minorHAnsi"/>
+          <w:color w:val="202124"/>
+          <w:shd w:val="clear" w:color="auto" w:fill="FFFFFF"/>
+        </w:rPr>
+        <w:br/>
+      </w:r>
+      <w:r>
+        <w:rPr>
+          <w:noProof/>
+        </w:rPr>
+        <w:drawing>
+          <wp:inline distT="0" distB="0" distL="0" distR="0" wp14:anchorId="601A386B" wp14:editId="06DEFA73">
+            <wp:extent cx="5943600" cy="1882775"/>
+            <wp:effectExtent l="0" t="0" r="0" b="3175"/>
+            <wp:docPr id="30" name="Picture 30" descr="Text&#10;&#10;Description automatically generated"/>
+            <wp:cNvGraphicFramePr>
+              <a:graphicFrameLocks xmlns:a="http://schemas.openxmlformats.org/drawingml/2006/main" noChangeAspect="1"/>
+            </wp:cNvGraphicFramePr>
+            <a:graphic xmlns:a="http://schemas.openxmlformats.org/drawingml/2006/main">
+              <a:graphicData uri="http://schemas.openxmlformats.org/drawingml/2006/picture">
+                <pic:pic xmlns:pic="http://schemas.openxmlformats.org/drawingml/2006/picture">
+                  <pic:nvPicPr>
+                    <pic:cNvPr id="30" name="Picture 30" descr="Text&#10;&#10;Description automatically generated"/>
+                    <pic:cNvPicPr/>
+                  </pic:nvPicPr>
+                  <pic:blipFill>
+                    <a:blip r:embed="rId26"/>
+                    <a:stretch>
+                      <a:fillRect/>
+                    </a:stretch>
+                  </pic:blipFill>
+                  <pic:spPr>
+                    <a:xfrm>
+                      <a:off x="0" y="0"/>
+                      <a:ext cx="5943600" cy="1882775"/>
+                    </a:xfrm>
+                    <a:prstGeom prst="rect">
+                      <a:avLst/>
+                    </a:prstGeom>
+                  </pic:spPr>
+                </pic:pic>
+              </a:graphicData>
+            </a:graphic>
+          </wp:inline>
+        </w:drawing>
+      </w:r>
     </w:p>
     <w:p>
       <w:pPr>
@@ -3027,7 +2907,6 @@
           <w:color w:val="202124"/>
           <w:shd w:val="clear" w:color="auto" w:fill="FFFFFF"/>
         </w:rPr>
-        <w:lastRenderedPageBreak/>
         <w:t>This shows the sequence of events performed in the repository</w:t>
       </w:r>
       <w:r>
@@ -3058,7 +2937,7 @@
                     <pic:cNvPicPr/>
                   </pic:nvPicPr>
                   <pic:blipFill>
-                    <a:blip r:embed="rId26"/>
+                    <a:blip r:embed="rId27"/>
                     <a:stretch>
                       <a:fillRect/>
                     </a:stretch>
@@ -3097,7 +2976,6 @@
         <w:br/>
         <w:t xml:space="preserve">16 </w:t>
       </w:r>
-      <w:proofErr w:type="gramStart"/>
       <w:r>
         <w:rPr>
           <w:rFonts w:cstheme="minorHAnsi"/>
@@ -3106,40 +2984,7 @@
           <w:color w:val="202124"/>
           <w:shd w:val="clear" w:color="auto" w:fill="FFFFFF"/>
         </w:rPr>
-        <w:t>git</w:t>
-      </w:r>
-      <w:proofErr w:type="gramEnd"/>
-      <w:r>
-        <w:rPr>
-          <w:rFonts w:cstheme="minorHAnsi"/>
-          <w:b/>
-          <w:bCs/>
-          <w:color w:val="202124"/>
-          <w:shd w:val="clear" w:color="auto" w:fill="FFFFFF"/>
-        </w:rPr>
-        <w:t xml:space="preserve"> revert &lt;</w:t>
-      </w:r>
-      <w:proofErr w:type="spellStart"/>
-      <w:r>
-        <w:rPr>
-          <w:rFonts w:cstheme="minorHAnsi"/>
-          <w:b/>
-          <w:bCs/>
-          <w:color w:val="202124"/>
-          <w:shd w:val="clear" w:color="auto" w:fill="FFFFFF"/>
-        </w:rPr>
-        <w:t>commitid</w:t>
-      </w:r>
-      <w:proofErr w:type="spellEnd"/>
-      <w:r>
-        <w:rPr>
-          <w:rFonts w:cstheme="minorHAnsi"/>
-          <w:b/>
-          <w:bCs/>
-          <w:color w:val="202124"/>
-          <w:shd w:val="clear" w:color="auto" w:fill="FFFFFF"/>
-        </w:rPr>
-        <w:t>&gt;</w:t>
+        <w:t>git revert &lt;commitid&gt;</w:t>
       </w:r>
       <w:r>
         <w:rPr>

</xml_diff>